<commit_message>
rename project folder path
</commit_message>
<xml_diff>
--- a/A4-YoussefEzz.docx
+++ b/A4-YoussefEzz.docx
@@ -5503,6 +5503,7 @@
       </w:pPr>
       <w:r>
         <w:rPr>
+          <w:noProof/>
           <w:sz w:val="28"/>
           <w:szCs w:val="28"/>
         </w:rPr>
@@ -6393,6 +6394,7 @@
       </w:pPr>
       <w:r>
         <w:rPr>
+          <w:noProof/>
           <w:sz w:val="28"/>
           <w:szCs w:val="28"/>
         </w:rPr>
@@ -7315,11 +7317,15 @@
       <w:r>
         <w:tab/>
       </w:r>
-      <w:r>
+      <w:bookmarkStart w:id="0" w:name="_GoBack"/>
+      <w:r>
+        <w:rPr>
+          <w:noProof/>
+        </w:rPr>
         <w:drawing>
           <wp:inline distT="0" distB="0" distL="0" distR="0" wp14:anchorId="484265A8" wp14:editId="3B5D979D">
-            <wp:extent cx="5781675" cy="4333875"/>
-            <wp:effectExtent l="0" t="0" r="9525" b="9525"/>
+            <wp:extent cx="5710686" cy="4330460"/>
+            <wp:effectExtent l="0" t="0" r="4445" b="0"/>
             <wp:docPr id="16" name="Picture 16"/>
             <wp:cNvGraphicFramePr>
               <a:graphicFrameLocks xmlns:a="http://schemas.openxmlformats.org/drawingml/2006/main" noChangeAspect="1"/>
@@ -7340,7 +7346,7 @@
                   <pic:spPr>
                     <a:xfrm>
                       <a:off x="0" y="0"/>
-                      <a:ext cx="5781675" cy="4333875"/>
+                      <a:ext cx="5715189" cy="4333875"/>
                     </a:xfrm>
                     <a:prstGeom prst="rect">
                       <a:avLst/>
@@ -7352,7 +7358,6 @@
           </wp:inline>
         </w:drawing>
       </w:r>
-      <w:bookmarkStart w:id="0" w:name="_GoBack"/>
       <w:bookmarkEnd w:id="0"/>
     </w:p>
     <w:sectPr>
@@ -8532,7 +8537,7 @@
 </file>
 
 <file path=customXml/itemProps1.xml><?xml version="1.0" encoding="utf-8"?>
-<ds:datastoreItem xmlns:ds="http://schemas.openxmlformats.org/officeDocument/2006/customXml" ds:itemID="{251F0C2B-468A-4057-8E41-5DB0B1C9C340}">
+<ds:datastoreItem xmlns:ds="http://schemas.openxmlformats.org/officeDocument/2006/customXml" ds:itemID="{7F3C2C74-A6CE-4573-BCD0-E6922FADB61C}">
   <ds:schemaRefs>
     <ds:schemaRef ds:uri="http://schemas.openxmlformats.org/officeDocument/2006/bibliography"/>
   </ds:schemaRefs>

</xml_diff>